<commit_message>
sửa file word và code bài 2
</commit_message>
<xml_diff>
--- a/AI/Mid Term/Code/PhamMinhNghia_1824801040118.docx
+++ b/AI/Mid Term/Code/PhamMinhNghia_1824801040118.docx
@@ -7013,16 +7013,6 @@
           <w:lang w:eastAsia="ja-JP"/>
         </w:rPr>
       </w:pPr>
-      <w:r>
-        <w:rPr>
-          <w:rFonts w:eastAsiaTheme="minorEastAsia"/>
-          <w:sz w:val="32"/>
-          <w:szCs w:val="32"/>
-          <w:lang w:eastAsia="ja-JP"/>
-        </w:rPr>
-        <w:lastRenderedPageBreak/>
-        <w:br w:type="page"/>
-      </w:r>
     </w:p>
     <w:p>
       <w:pPr>
@@ -7039,7 +7029,6 @@
           <w:rFonts w:eastAsiaTheme="minorEastAsia"/>
           <w:lang w:eastAsia="ja-JP"/>
         </w:rPr>
-        <w:lastRenderedPageBreak/>
         <w:tab/>
       </w:r>
     </w:p>
@@ -7673,6 +7662,7 @@
       <w:r>
         <w:rPr>
           <w:rFonts w:eastAsiaTheme="minorEastAsia"/>
+          <w:noProof/>
           <w:sz w:val="32"/>
           <w:szCs w:val="32"/>
           <w:lang w:eastAsia="ja-JP"/>
@@ -8220,10 +8210,12 @@
       <w:r>
         <w:rPr>
           <w:rFonts w:eastAsiaTheme="minorEastAsia"/>
-          <w:sz w:val="32"/>
-          <w:szCs w:val="32"/>
-          <w:lang w:eastAsia="ja-JP"/>
-        </w:rPr>
+          <w:noProof/>
+          <w:sz w:val="32"/>
+          <w:szCs w:val="32"/>
+          <w:lang w:eastAsia="ja-JP"/>
+        </w:rPr>
+        <w:lastRenderedPageBreak/>
         <w:drawing>
           <wp:inline distT="0" distB="0" distL="0" distR="0" wp14:anchorId="41603DB0" wp14:editId="242B6986">
             <wp:extent cx="4696480" cy="962159"/>
@@ -10062,7 +10054,7 @@
         <mc:AlternateContent>
           <mc:Choice Requires="wpg">
             <w:drawing>
-              <wp:anchor distT="0" distB="0" distL="114300" distR="114300" simplePos="0" relativeHeight="251675648" behindDoc="0" locked="0" layoutInCell="1" allowOverlap="1" wp14:anchorId="564DBEAE" wp14:editId="2503DCDF">
+              <wp:anchor distT="0" distB="0" distL="114300" distR="114300" simplePos="0" relativeHeight="251674624" behindDoc="0" locked="0" layoutInCell="1" allowOverlap="1" wp14:anchorId="564DBEAE" wp14:editId="659D1791">
                 <wp:simplePos x="0" y="0"/>
                 <wp:positionH relativeFrom="column">
                   <wp:posOffset>461645</wp:posOffset>
@@ -10246,7 +10238,7 @@
           </mc:Choice>
           <mc:Fallback>
             <w:pict>
-              <v:group w14:anchorId="3F7DA1C2" id="Group 13" o:spid="_x0000_s1026" style="position:absolute;margin-left:36.35pt;margin-top:31.55pt;width:308pt;height:581.5pt;z-index:251675648;mso-width-relative:margin;mso-height-relative:margin" coordsize="40938,77291" o:gfxdata="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">
+              <v:group w14:anchorId="7D55698B" id="Group 13" o:spid="_x0000_s1026" style="position:absolute;margin-left:36.35pt;margin-top:31.55pt;width:308pt;height:581.5pt;z-index:251674624;mso-width-relative:margin;mso-height-relative:margin" coordsize="40938,77291" o:gfxdata="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">
                 <v:shapetype id="_x0000_t75" coordsize="21600,21600" o:spt="75" o:preferrelative="t" path="m@4@5l@4@11@9@11@9@5xe" filled="f" stroked="f">
                   <v:stroke joinstyle="miter"/>
                   <v:formulas>
@@ -10477,12 +10469,13 @@
       <w:r>
         <w:rPr>
           <w:rFonts w:eastAsiaTheme="minorEastAsia"/>
+          <w:noProof/>
           <w:sz w:val="32"/>
           <w:szCs w:val="32"/>
           <w:lang w:eastAsia="ja-JP"/>
         </w:rPr>
         <w:drawing>
-          <wp:inline distT="0" distB="0" distL="0" distR="0" wp14:anchorId="25FDCD1A" wp14:editId="23A44313">
+          <wp:inline distT="0" distB="0" distL="0" distR="0" wp14:anchorId="25FDCD1A" wp14:editId="569DEFBD">
             <wp:extent cx="5791835" cy="4344035"/>
             <wp:effectExtent l="0" t="0" r="0" b="0"/>
             <wp:docPr id="23" name="Picture 23"/>
@@ -10655,12 +10648,13 @@
       <w:r>
         <w:rPr>
           <w:rFonts w:eastAsiaTheme="minorEastAsia"/>
+          <w:noProof/>
           <w:sz w:val="32"/>
           <w:szCs w:val="32"/>
           <w:lang w:eastAsia="ja-JP"/>
         </w:rPr>
         <w:drawing>
-          <wp:inline distT="0" distB="0" distL="0" distR="0" wp14:anchorId="5906149F" wp14:editId="5951FA24">
+          <wp:inline distT="0" distB="0" distL="0" distR="0" wp14:anchorId="5906149F" wp14:editId="04030C3E">
             <wp:extent cx="3562847" cy="1171739"/>
             <wp:effectExtent l="0" t="0" r="0" b="9525"/>
             <wp:docPr id="24" name="Picture 24"/>
@@ -16605,7 +16599,7 @@
         <mc:AlternateContent>
           <mc:Choice Requires="wpg">
             <w:drawing>
-              <wp:anchor distT="0" distB="0" distL="114300" distR="114300" simplePos="0" relativeHeight="251685888" behindDoc="0" locked="0" layoutInCell="1" allowOverlap="1" wp14:anchorId="15B7EC23" wp14:editId="3D1EFB01">
+              <wp:anchor distT="0" distB="0" distL="114300" distR="114300" simplePos="0" relativeHeight="251685888" behindDoc="0" locked="0" layoutInCell="1" allowOverlap="1" wp14:anchorId="15B7EC23" wp14:editId="03F94D31">
                 <wp:simplePos x="0" y="0"/>
                 <wp:positionH relativeFrom="column">
                   <wp:posOffset>425450</wp:posOffset>
@@ -16760,7 +16754,7 @@
           </mc:Choice>
           <mc:Fallback>
             <w:pict>
-              <v:group w14:anchorId="71C45722" id="Group 12" o:spid="_x0000_s1026" style="position:absolute;margin-left:33.5pt;margin-top:.95pt;width:364.5pt;height:563.05pt;z-index:251685888;mso-width-relative:margin;mso-height-relative:margin" coordsize="38068,58806" o:gfxdata="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">
+              <v:group w14:anchorId="270AC5D8" id="Group 12" o:spid="_x0000_s1026" style="position:absolute;margin-left:33.5pt;margin-top:.95pt;width:364.5pt;height:563.05pt;z-index:251685888;mso-width-relative:margin;mso-height-relative:margin" coordsize="38068,58806" o:gfxdata="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">
                 <v:shape id="Picture 34" o:spid="_x0000_s1027" type="#_x0000_t75" style="position:absolute;left:9;width:38059;height:15579;visibility:visible;mso-wrap-style:square" o:gfxdata="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">
                   <v:imagedata r:id="rId30" o:title=""/>
                 </v:shape>
@@ -16851,7 +16845,17 @@
         </w:rPr>
         <w:t xml:space="preserve"> </w:t>
       </w:r>
-      <w:r>
+      <w:bookmarkEnd w:id="24"/>
+      <w:bookmarkEnd w:id="25"/>
+    </w:p>
+    <w:p>
+      <w:pPr>
+        <w:tabs>
+          <w:tab w:val="center" w:pos="6379"/>
+        </w:tabs>
+        <w:spacing w:after="200" w:line="276" w:lineRule="auto"/>
+        <w:jc w:val="center"/>
+        <w:outlineLvl w:val="2"/>
         <w:rPr>
           <w:rFonts w:eastAsiaTheme="minorEastAsia"/>
           <w:noProof/>
@@ -16859,19 +16863,20 @@
           <w:szCs w:val="32"/>
           <w:lang w:eastAsia="ja-JP"/>
         </w:rPr>
+      </w:pPr>
+      <w:r>
+        <w:rPr>
+          <w:rFonts w:eastAsiaTheme="minorEastAsia"/>
+          <w:noProof/>
+          <w:sz w:val="32"/>
+          <w:szCs w:val="32"/>
+          <w:lang w:eastAsia="ja-JP"/>
+        </w:rPr>
         <w:drawing>
-          <wp:anchor distT="0" distB="0" distL="114300" distR="114300" simplePos="0" relativeHeight="251635712" behindDoc="0" locked="0" layoutInCell="1" allowOverlap="1" wp14:anchorId="241EB658" wp14:editId="5BBA7225">
-            <wp:simplePos x="0" y="0"/>
-            <wp:positionH relativeFrom="column">
-              <wp:posOffset>60325</wp:posOffset>
-            </wp:positionH>
-            <wp:positionV relativeFrom="paragraph">
-              <wp:posOffset>647065</wp:posOffset>
-            </wp:positionV>
-            <wp:extent cx="5756910" cy="6104890"/>
+          <wp:inline distT="0" distB="0" distL="0" distR="0" wp14:anchorId="267797A9" wp14:editId="45903E49">
+            <wp:extent cx="5791835" cy="2884170"/>
             <wp:effectExtent l="0" t="0" r="0" b="0"/>
-            <wp:wrapTopAndBottom/>
-            <wp:docPr id="11" name="Picture 11"/>
+            <wp:docPr id="4" name="Picture 4"/>
             <wp:cNvGraphicFramePr>
               <a:graphicFrameLocks xmlns:a="http://schemas.openxmlformats.org/drawingml/2006/main" noChangeAspect="1"/>
             </wp:cNvGraphicFramePr>
@@ -16879,62 +16884,85 @@
               <a:graphicData uri="http://schemas.openxmlformats.org/drawingml/2006/picture">
                 <pic:pic xmlns:pic="http://schemas.openxmlformats.org/drawingml/2006/picture">
                   <pic:nvPicPr>
-                    <pic:cNvPr id="11" name="Picture 11"/>
+                    <pic:cNvPr id="1" name=""/>
                     <pic:cNvPicPr/>
                   </pic:nvPicPr>
-                  <pic:blipFill rotWithShape="1">
-                    <a:blip r:embed="rId34">
-                      <a:extLst>
-                        <a:ext uri="{28A0092B-C50C-407E-A947-70E740481C1C}">
-                          <a14:useLocalDpi xmlns:a14="http://schemas.microsoft.com/office/drawing/2010/main" val="0"/>
-                        </a:ext>
-                      </a:extLst>
-                    </a:blip>
-                    <a:srcRect r="31934"/>
-                    <a:stretch/>
+                  <pic:blipFill>
+                    <a:blip r:embed="rId34"/>
+                    <a:stretch>
+                      <a:fillRect/>
+                    </a:stretch>
                   </pic:blipFill>
-                  <pic:spPr bwMode="auto">
+                  <pic:spPr>
                     <a:xfrm>
                       <a:off x="0" y="0"/>
-                      <a:ext cx="5756910" cy="6104890"/>
+                      <a:ext cx="5791835" cy="2884170"/>
                     </a:xfrm>
                     <a:prstGeom prst="rect">
                       <a:avLst/>
                     </a:prstGeom>
-                    <a:ln>
-                      <a:noFill/>
-                    </a:ln>
-                    <a:extLst>
-                      <a:ext uri="{53640926-AAD7-44D8-BBD7-CCE9431645EC}">
-                        <a14:shadowObscured xmlns:a14="http://schemas.microsoft.com/office/drawing/2010/main"/>
-                      </a:ext>
-                    </a:extLst>
                   </pic:spPr>
                 </pic:pic>
               </a:graphicData>
             </a:graphic>
-            <wp14:sizeRelH relativeFrom="margin">
-              <wp14:pctWidth>0</wp14:pctWidth>
-            </wp14:sizeRelH>
-            <wp14:sizeRelV relativeFrom="margin">
-              <wp14:pctHeight>0</wp14:pctHeight>
-            </wp14:sizeRelV>
-          </wp:anchor>
+          </wp:inline>
         </w:drawing>
       </w:r>
-      <w:bookmarkEnd w:id="24"/>
-      <w:bookmarkEnd w:id="25"/>
     </w:p>
     <w:p>
       <w:pPr>
         <w:spacing w:after="200" w:line="276" w:lineRule="auto"/>
-        <w:rPr>
-          <w:rFonts w:eastAsiaTheme="minorEastAsia"/>
-          <w:sz w:val="32"/>
-          <w:szCs w:val="32"/>
-          <w:lang w:eastAsia="ja-JP"/>
-        </w:rPr>
-      </w:pPr>
+        <w:jc w:val="center"/>
+        <w:rPr>
+          <w:rFonts w:eastAsiaTheme="minorEastAsia"/>
+          <w:sz w:val="32"/>
+          <w:szCs w:val="32"/>
+          <w:lang w:eastAsia="ja-JP"/>
+        </w:rPr>
+      </w:pPr>
+      <w:r>
+        <w:rPr>
+          <w:rFonts w:eastAsiaTheme="minorEastAsia"/>
+          <w:sz w:val="32"/>
+          <w:szCs w:val="32"/>
+          <w:lang w:eastAsia="ja-JP"/>
+        </w:rPr>
+        <w:drawing>
+          <wp:inline distT="0" distB="0" distL="0" distR="0" wp14:anchorId="5F2372C3" wp14:editId="6DF67901">
+            <wp:extent cx="3991532" cy="3953427"/>
+            <wp:effectExtent l="0" t="0" r="9525" b="9525"/>
+            <wp:docPr id="5" name="Picture 5"/>
+            <wp:cNvGraphicFramePr>
+              <a:graphicFrameLocks xmlns:a="http://schemas.openxmlformats.org/drawingml/2006/main" noChangeAspect="1"/>
+            </wp:cNvGraphicFramePr>
+            <a:graphic xmlns:a="http://schemas.openxmlformats.org/drawingml/2006/main">
+              <a:graphicData uri="http://schemas.openxmlformats.org/drawingml/2006/picture">
+                <pic:pic xmlns:pic="http://schemas.openxmlformats.org/drawingml/2006/picture">
+                  <pic:nvPicPr>
+                    <pic:cNvPr id="1" name=""/>
+                    <pic:cNvPicPr/>
+                  </pic:nvPicPr>
+                  <pic:blipFill>
+                    <a:blip r:embed="rId35"/>
+                    <a:stretch>
+                      <a:fillRect/>
+                    </a:stretch>
+                  </pic:blipFill>
+                  <pic:spPr>
+                    <a:xfrm>
+                      <a:off x="0" y="0"/>
+                      <a:ext cx="3991532" cy="3953427"/>
+                    </a:xfrm>
+                    <a:prstGeom prst="rect">
+                      <a:avLst/>
+                    </a:prstGeom>
+                  </pic:spPr>
+                </pic:pic>
+              </a:graphicData>
+            </a:graphic>
+          </wp:inline>
+        </w:drawing>
+      </w:r>
     </w:p>
     <w:p>
       <w:pPr>
@@ -16946,182 +16974,6 @@
           <w:lang w:eastAsia="ja-JP"/>
         </w:rPr>
       </w:pPr>
-      <w:r>
-        <w:rPr>
-          <w:rFonts w:eastAsiaTheme="minorEastAsia"/>
-          <w:sz w:val="32"/>
-          <w:szCs w:val="32"/>
-          <w:lang w:eastAsia="ja-JP"/>
-        </w:rPr>
-        <w:br w:type="page"/>
-      </w:r>
-    </w:p>
-    <w:p>
-      <w:pPr>
-        <w:spacing w:after="200" w:line="276" w:lineRule="auto"/>
-        <w:rPr>
-          <w:rFonts w:eastAsiaTheme="minorEastAsia"/>
-          <w:sz w:val="32"/>
-          <w:szCs w:val="32"/>
-          <w:lang w:eastAsia="ja-JP"/>
-        </w:rPr>
-      </w:pPr>
-      <w:r>
-        <w:rPr>
-          <w:rFonts w:eastAsiaTheme="minorEastAsia"/>
-          <w:noProof/>
-          <w:sz w:val="32"/>
-          <w:szCs w:val="32"/>
-          <w:lang w:eastAsia="ja-JP"/>
-        </w:rPr>
-        <w:lastRenderedPageBreak/>
-        <mc:AlternateContent>
-          <mc:Choice Requires="wpg">
-            <w:drawing>
-              <wp:anchor distT="0" distB="0" distL="114300" distR="114300" simplePos="0" relativeHeight="251680768" behindDoc="0" locked="0" layoutInCell="1" allowOverlap="1" wp14:anchorId="151EF3F2" wp14:editId="7AF77785">
-                <wp:simplePos x="0" y="0"/>
-                <wp:positionH relativeFrom="column">
-                  <wp:posOffset>405342</wp:posOffset>
-                </wp:positionH>
-                <wp:positionV relativeFrom="paragraph">
-                  <wp:posOffset>-244687</wp:posOffset>
-                </wp:positionV>
-                <wp:extent cx="5763895" cy="6610350"/>
-                <wp:effectExtent l="0" t="0" r="8255" b="0"/>
-                <wp:wrapTopAndBottom/>
-                <wp:docPr id="18" name="Group 18"/>
-                <wp:cNvGraphicFramePr/>
-                <a:graphic xmlns:a="http://schemas.openxmlformats.org/drawingml/2006/main">
-                  <a:graphicData uri="http://schemas.microsoft.com/office/word/2010/wordprocessingGroup">
-                    <wpg:wgp>
-                      <wpg:cNvGrpSpPr/>
-                      <wpg:grpSpPr>
-                        <a:xfrm>
-                          <a:off x="0" y="0"/>
-                          <a:ext cx="5763895" cy="6610350"/>
-                          <a:chOff x="0" y="0"/>
-                          <a:chExt cx="5086350" cy="6258349"/>
-                        </a:xfrm>
-                      </wpg:grpSpPr>
-                      <pic:pic xmlns:pic="http://schemas.openxmlformats.org/drawingml/2006/picture">
-                        <pic:nvPicPr>
-                          <pic:cNvPr id="12" name="Picture 12"/>
-                          <pic:cNvPicPr>
-                            <a:picLocks noChangeAspect="1"/>
-                          </pic:cNvPicPr>
-                        </pic:nvPicPr>
-                        <pic:blipFill rotWithShape="1">
-                          <a:blip r:embed="rId35">
-                            <a:extLst>
-                              <a:ext uri="{28A0092B-C50C-407E-A947-70E740481C1C}">
-                                <a14:useLocalDpi xmlns:a14="http://schemas.microsoft.com/office/drawing/2010/main" val="0"/>
-                              </a:ext>
-                            </a:extLst>
-                          </a:blip>
-                          <a:srcRect r="32873"/>
-                          <a:stretch/>
-                        </pic:blipFill>
-                        <pic:spPr bwMode="auto">
-                          <a:xfrm>
-                            <a:off x="0" y="0"/>
-                            <a:ext cx="5086350" cy="5600065"/>
-                          </a:xfrm>
-                          <a:prstGeom prst="rect">
-                            <a:avLst/>
-                          </a:prstGeom>
-                          <a:ln>
-                            <a:noFill/>
-                          </a:ln>
-                          <a:extLst>
-                            <a:ext uri="{53640926-AAD7-44D8-BBD7-CCE9431645EC}">
-                              <a14:shadowObscured xmlns:a14="http://schemas.microsoft.com/office/drawing/2010/main"/>
-                            </a:ext>
-                          </a:extLst>
-                        </pic:spPr>
-                      </pic:pic>
-                      <pic:pic xmlns:pic="http://schemas.openxmlformats.org/drawingml/2006/picture">
-                        <pic:nvPicPr>
-                          <pic:cNvPr id="13" name="Picture 13"/>
-                          <pic:cNvPicPr>
-                            <a:picLocks noChangeAspect="1"/>
-                          </pic:cNvPicPr>
-                        </pic:nvPicPr>
-                        <pic:blipFill rotWithShape="1">
-                          <a:blip r:embed="rId36">
-                            <a:extLst>
-                              <a:ext uri="{28A0092B-C50C-407E-A947-70E740481C1C}">
-                                <a14:useLocalDpi xmlns:a14="http://schemas.microsoft.com/office/drawing/2010/main" val="0"/>
-                              </a:ext>
-                            </a:extLst>
-                          </a:blip>
-                          <a:srcRect r="38954"/>
-                          <a:stretch/>
-                        </pic:blipFill>
-                        <pic:spPr bwMode="auto">
-                          <a:xfrm>
-                            <a:off x="13547" y="5615094"/>
-                            <a:ext cx="4467225" cy="643255"/>
-                          </a:xfrm>
-                          <a:prstGeom prst="rect">
-                            <a:avLst/>
-                          </a:prstGeom>
-                          <a:ln>
-                            <a:noFill/>
-                          </a:ln>
-                          <a:extLst>
-                            <a:ext uri="{53640926-AAD7-44D8-BBD7-CCE9431645EC}">
-                              <a14:shadowObscured xmlns:a14="http://schemas.microsoft.com/office/drawing/2010/main"/>
-                            </a:ext>
-                          </a:extLst>
-                        </pic:spPr>
-                      </pic:pic>
-                    </wpg:wgp>
-                  </a:graphicData>
-                </a:graphic>
-                <wp14:sizeRelH relativeFrom="margin">
-                  <wp14:pctWidth>0</wp14:pctWidth>
-                </wp14:sizeRelH>
-                <wp14:sizeRelV relativeFrom="margin">
-                  <wp14:pctHeight>0</wp14:pctHeight>
-                </wp14:sizeRelV>
-              </wp:anchor>
-            </w:drawing>
-          </mc:Choice>
-          <mc:Fallback>
-            <w:pict>
-              <v:group w14:anchorId="1853D1C5" id="Group 18" o:spid="_x0000_s1026" style="position:absolute;margin-left:31.9pt;margin-top:-19.25pt;width:453.85pt;height:520.5pt;z-index:251680768;mso-width-relative:margin;mso-height-relative:margin" coordsize="50863,62583" o:gfxdata="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